<commit_message>
Updated with answers by Omar&Jules
</commit_message>
<xml_diff>
--- a/vc_exercise.docx
+++ b/vc_exercise.docx
@@ -1,6 +1,6 @@
 
 <file path=word/document.xml><?xml version="1.0" encoding="utf-8"?>
-<w:document xmlns:wpc="http://schemas.microsoft.com/office/word/2010/wordprocessingCanvas" xmlns:cx="http://schemas.microsoft.com/office/drawing/2014/chartex" xmlns:cx1="http://schemas.microsoft.com/office/drawing/2015/9/8/chartex" xmlns:cx2="http://schemas.microsoft.com/office/drawing/2015/10/21/chartex" xmlns:cx3="http://schemas.microsoft.com/office/drawing/2016/5/9/chartex" xmlns:cx4="http://schemas.microsoft.com/office/drawing/2016/5/10/chartex" xmlns:cx5="http://schemas.microsoft.com/office/drawing/2016/5/11/chartex" xmlns:cx6="http://schemas.microsoft.com/office/drawing/2016/5/12/chartex" xmlns:cx7="http://schemas.microsoft.com/office/drawing/2016/5/13/chartex" xmlns:cx8="http://schemas.microsoft.com/office/drawing/2016/5/14/chartex" xmlns:mc="http://schemas.openxmlformats.org/markup-compatibility/2006" xmlns:aink="http://schemas.microsoft.com/office/drawing/2016/ink" xmlns:am3d="http://schemas.microsoft.com/office/drawing/2017/model3d" xmlns:o="urn:schemas-microsoft-com:office:office" xmlns:oel="http://schemas.microsoft.com/office/2019/extlst" xmlns:r="http://schemas.openxmlformats.org/officeDocument/2006/relationships" xmlns:m="http://schemas.openxmlformats.org/officeDocument/2006/math" xmlns:v="urn:schemas-microsoft-com:vml" xmlns:wp14="http://schemas.microsoft.com/office/word/2010/wordprocessingDrawing" xmlns:wp="http://schemas.openxmlformats.org/drawingml/2006/wordprocessingDrawing" xmlns:w10="urn:schemas-microsoft-com:office:word" xmlns:w="http://schemas.openxmlformats.org/wordprocessingml/2006/main" xmlns:w14="http://schemas.microsoft.com/office/word/2010/wordml" xmlns:w15="http://schemas.microsoft.com/office/word/2012/wordml" xmlns:w16cex="http://schemas.microsoft.com/office/word/2018/wordml/cex" xmlns:w16cid="http://schemas.microsoft.com/office/word/2016/wordml/cid" xmlns:w16="http://schemas.microsoft.com/office/word/2018/wordml" xmlns:w16du="http://schemas.microsoft.com/office/word/2023/wordml/word16du" xmlns:w16sdtdh="http://schemas.microsoft.com/office/word/2020/wordml/sdtdatahash" xmlns:w16sdtfl="http://schemas.microsoft.com/office/word/2024/wordml/sdtformatlock" xmlns:w16se="http://schemas.microsoft.com/office/word/2015/wordml/symex" xmlns:wpg="http://schemas.microsoft.com/office/word/2010/wordprocessingGroup" xmlns:wpi="http://schemas.microsoft.com/office/word/2010/wordprocessingInk" xmlns:wne="http://schemas.microsoft.com/office/word/2006/wordml" xmlns:wps="http://schemas.microsoft.com/office/word/2010/wordprocessingShape" mc:Ignorable="w14 w15 w16se w16cid w16 w16cex w16sdtdh w16sdtfl w16du wp14">
+<w:document xmlns:wpc="http://schemas.microsoft.com/office/word/2010/wordprocessingCanvas" xmlns:cx="http://schemas.microsoft.com/office/drawing/2014/chartex" xmlns:mc="http://schemas.openxmlformats.org/markup-compatibility/2006" xmlns:o="urn:schemas-microsoft-com:office:office" xmlns:r="http://schemas.openxmlformats.org/officeDocument/2006/relationships" xmlns:m="http://schemas.openxmlformats.org/officeDocument/2006/math" xmlns:v="urn:schemas-microsoft-com:vml" xmlns:wp14="http://schemas.microsoft.com/office/word/2010/wordprocessingDrawing" xmlns:wp="http://schemas.openxmlformats.org/drawingml/2006/wordprocessingDrawing" xmlns:w10="urn:schemas-microsoft-com:office:word" xmlns:w="http://schemas.openxmlformats.org/wordprocessingml/2006/main" xmlns:w14="http://schemas.microsoft.com/office/word/2010/wordml" xmlns:w15="http://schemas.microsoft.com/office/word/2012/wordml" xmlns:w16se="http://schemas.microsoft.com/office/word/2015/wordml/symex" xmlns:wpg="http://schemas.microsoft.com/office/word/2010/wordprocessingGroup" xmlns:wpi="http://schemas.microsoft.com/office/word/2010/wordprocessingInk" xmlns:wne="http://schemas.microsoft.com/office/word/2006/wordml" xmlns:wps="http://schemas.microsoft.com/office/word/2010/wordprocessingShape" mc:Ignorable="w14 w15 w16se wp14">
   <w:body>
     <w:p>
       <w:pPr>
@@ -76,77 +76,41 @@
         <w:rPr>
           <w:b/>
           <w:bCs/>
+          <w:color w:val="0F9ED5" w:themeColor="accent4"/>
           <w:lang w:val="fr-FR"/>
         </w:rPr>
       </w:pPr>
-      <w:proofErr w:type="spellStart"/>
       <w:r>
         <w:rPr>
           <w:b/>
           <w:bCs/>
           <w:lang w:val="fr-FR"/>
         </w:rPr>
-        <w:t>Student</w:t>
-      </w:r>
-      <w:proofErr w:type="spellEnd"/>
-      <w:r>
-        <w:rPr>
-          <w:b/>
-          <w:bCs/>
+        <w:t xml:space="preserve">Student names : </w:t>
+      </w:r>
+      <w:r>
+        <w:rPr>
+          <w:b/>
+          <w:bCs/>
+          <w:color w:val="0F9ED5" w:themeColor="accent4"/>
           <w:lang w:val="fr-FR"/>
         </w:rPr>
-        <w:t xml:space="preserve"> </w:t>
-      </w:r>
-      <w:proofErr w:type="spellStart"/>
-      <w:r>
-        <w:rPr>
-          <w:b/>
-          <w:bCs/>
+        <w:t>Omar MBONABUCYA</w:t>
+      </w:r>
+    </w:p>
+    <w:p>
+      <w:pPr>
+        <w:rPr>
           <w:lang w:val="fr-FR"/>
         </w:rPr>
-        <w:t>names</w:t>
-      </w:r>
-      <w:proofErr w:type="spellEnd"/>
+      </w:pPr>
       <w:r>
         <w:rPr>
           <w:b/>
           <w:bCs/>
           <w:lang w:val="fr-FR"/>
         </w:rPr>
-        <w:t> :……………………………………</w:t>
-      </w:r>
-    </w:p>
-    <w:p>
-      <w:pPr>
-        <w:rPr>
-          <w:lang w:val="fr-FR"/>
-        </w:rPr>
-      </w:pPr>
-      <w:r>
-        <w:rPr>
-          <w:b/>
-          <w:bCs/>
-          <w:lang w:val="fr-FR"/>
-        </w:rPr>
-        <w:t xml:space="preserve">Multiple </w:t>
-      </w:r>
-      <w:proofErr w:type="spellStart"/>
-      <w:r>
-        <w:rPr>
-          <w:b/>
-          <w:bCs/>
-          <w:lang w:val="fr-FR"/>
-        </w:rPr>
-        <w:t>Choice</w:t>
-      </w:r>
-      <w:proofErr w:type="spellEnd"/>
-      <w:r>
-        <w:rPr>
-          <w:b/>
-          <w:bCs/>
-          <w:lang w:val="fr-FR"/>
-        </w:rPr>
-        <w:t xml:space="preserve"> (20 Questions)</w:t>
+        <w:t>Multiple Choice (20 Questions)</w:t>
       </w:r>
     </w:p>
     <w:p>
@@ -165,6 +129,11 @@
       </w:r>
       <w:r>
         <w:br/>
+      </w:r>
+      <w:r>
+        <w:rPr>
+          <w:highlight w:val="cyan"/>
+        </w:rPr>
         <w:t>b) A version control system</w:t>
       </w:r>
       <w:r>
@@ -195,6 +164,11 @@
       </w:r>
       <w:r>
         <w:br/>
+      </w:r>
+      <w:r>
+        <w:rPr>
+          <w:highlight w:val="cyan"/>
+        </w:rPr>
         <w:t>b) git init</w:t>
       </w:r>
       <w:r>
@@ -225,6 +199,11 @@
       </w:r>
       <w:r>
         <w:br/>
+      </w:r>
+      <w:r>
+        <w:rPr>
+          <w:highlight w:val="cyan"/>
+        </w:rPr>
         <w:t>b) Copies a remote repository to your local machine</w:t>
       </w:r>
       <w:r>
@@ -251,6 +230,11 @@
       </w:r>
       <w:r>
         <w:br/>
+      </w:r>
+      <w:r>
+        <w:rPr>
+          <w:highlight w:val="cyan"/>
+        </w:rPr>
         <w:t>a) git add .</w:t>
       </w:r>
       <w:r>
@@ -285,30 +269,51 @@
       </w:r>
       <w:r>
         <w:br/>
+      </w:r>
+      <w:r>
+        <w:rPr>
+          <w:highlight w:val="cyan"/>
+        </w:rPr>
         <w:t>b) The current branch and changes</w:t>
       </w:r>
       <w:r>
         <w:br/>
+        <w:t>c) The remote repositories</w:t>
+      </w:r>
+      <w:r>
+        <w:br/>
       </w:r>
       <w:r>
         <w:lastRenderedPageBreak/>
-        <w:t>c) The remote repositories</w:t>
-      </w:r>
-      <w:r>
-        <w:br/>
-        <w:t>d) The Git version</w:t>
-      </w:r>
-      <w:r>
-        <w:br/>
-        <w:t>Git is the same as GitHub.</w:t>
-      </w:r>
-      <w:r>
-        <w:br/>
-      </w:r>
-      <w:r>
-        <w:rPr>
-          <w:b/>
-          <w:bCs/>
+        <w:t xml:space="preserve">d) The </w:t>
+      </w:r>
+      <w:proofErr w:type="spellStart"/>
+      <w:r>
+        <w:t>Git</w:t>
+      </w:r>
+      <w:proofErr w:type="spellEnd"/>
+      <w:r>
+        <w:t xml:space="preserve"> version</w:t>
+      </w:r>
+      <w:r>
+        <w:br/>
+      </w:r>
+      <w:proofErr w:type="spellStart"/>
+      <w:r>
+        <w:t>Git</w:t>
+      </w:r>
+      <w:proofErr w:type="spellEnd"/>
+      <w:r>
+        <w:t xml:space="preserve"> is the same as GitHub.</w:t>
+      </w:r>
+      <w:r>
+        <w:br/>
+      </w:r>
+      <w:r>
+        <w:rPr>
+          <w:b/>
+          <w:bCs/>
+          <w:color w:val="0F9ED5" w:themeColor="accent4"/>
         </w:rPr>
         <w:t>Answer: False</w:t>
       </w:r>
@@ -326,6 +331,14 @@
       <w:r>
         <w:br/>
       </w:r>
+      <w:r>
+        <w:rPr>
+          <w:b/>
+          <w:bCs/>
+          <w:color w:val="0F9ED5" w:themeColor="accent4"/>
+        </w:rPr>
+        <w:t>Answer: True</w:t>
+      </w:r>
     </w:p>
     <w:p>
       <w:pPr>
@@ -340,6 +353,14 @@
       <w:r>
         <w:br/>
       </w:r>
+      <w:r>
+        <w:rPr>
+          <w:b/>
+          <w:bCs/>
+          <w:color w:val="0F9ED5" w:themeColor="accent4"/>
+        </w:rPr>
+        <w:t>Answer: True</w:t>
+      </w:r>
     </w:p>
     <w:p>
       <w:r>
@@ -352,7 +373,15 @@
     </w:p>
     <w:p>
       <w:r>
-        <w:t>Match the Git command to its function:</w:t>
+        <w:t xml:space="preserve">Match the </w:t>
+      </w:r>
+      <w:proofErr w:type="spellStart"/>
+      <w:r>
+        <w:t>Git</w:t>
+      </w:r>
+      <w:proofErr w:type="spellEnd"/>
+      <w:r>
+        <w:t xml:space="preserve"> command to its function:</w:t>
       </w:r>
     </w:p>
     <w:p>
@@ -402,6 +431,304 @@
       </w:r>
     </w:p>
     <w:p>
+      <w:pPr>
+        <w:rPr>
+          <w:b/>
+          <w:bCs/>
+          <w:color w:val="0F9ED5" w:themeColor="accent4"/>
+        </w:rPr>
+      </w:pPr>
+      <w:r>
+        <w:rPr>
+          <w:b/>
+          <w:bCs/>
+          <w:color w:val="0F9ED5" w:themeColor="accent4"/>
+        </w:rPr>
+        <w:t>Answer:</w:t>
+      </w:r>
+    </w:p>
+    <w:p>
+      <w:pPr>
+        <w:rPr>
+          <w:b/>
+          <w:bCs/>
+          <w:color w:val="0F9ED5" w:themeColor="accent4"/>
+        </w:rPr>
+      </w:pPr>
+      <w:r>
+        <w:rPr>
+          <w:b/>
+          <w:bCs/>
+          <w:noProof/>
+          <w:color w:val="0F9ED5" w:themeColor="accent4"/>
+          <w:lang w:val="en-GB" w:eastAsia="en-GB"/>
+        </w:rPr>
+        <mc:AlternateContent>
+          <mc:Choice Requires="wps">
+            <w:drawing>
+              <wp:anchor distT="0" distB="0" distL="114300" distR="114300" simplePos="0" relativeHeight="251665408" behindDoc="0" locked="0" layoutInCell="1" allowOverlap="1" wp14:anchorId="26238CC5" wp14:editId="024BB669">
+                <wp:simplePos x="0" y="0"/>
+                <wp:positionH relativeFrom="column">
+                  <wp:posOffset>95250</wp:posOffset>
+                </wp:positionH>
+                <wp:positionV relativeFrom="paragraph">
+                  <wp:posOffset>66040</wp:posOffset>
+                </wp:positionV>
+                <wp:extent cx="361950" cy="19050"/>
+                <wp:effectExtent l="0" t="57150" r="19050" b="95250"/>
+                <wp:wrapNone/>
+                <wp:docPr id="1" name="Straight Arrow Connector 1"/>
+                <wp:cNvGraphicFramePr/>
+                <a:graphic xmlns:a="http://schemas.openxmlformats.org/drawingml/2006/main">
+                  <a:graphicData uri="http://schemas.microsoft.com/office/word/2010/wordprocessingShape">
+                    <wps:wsp>
+                      <wps:cNvCnPr/>
+                      <wps:spPr>
+                        <a:xfrm>
+                          <a:off x="0" y="0"/>
+                          <a:ext cx="361950" cy="19050"/>
+                        </a:xfrm>
+                        <a:prstGeom prst="straightConnector1">
+                          <a:avLst/>
+                        </a:prstGeom>
+                        <a:ln>
+                          <a:tailEnd type="triangle"/>
+                        </a:ln>
+                      </wps:spPr>
+                      <wps:style>
+                        <a:lnRef idx="2">
+                          <a:schemeClr val="accent1"/>
+                        </a:lnRef>
+                        <a:fillRef idx="0">
+                          <a:schemeClr val="accent1"/>
+                        </a:fillRef>
+                        <a:effectRef idx="1">
+                          <a:schemeClr val="accent1"/>
+                        </a:effectRef>
+                        <a:fontRef idx="minor">
+                          <a:schemeClr val="tx1"/>
+                        </a:fontRef>
+                      </wps:style>
+                      <wps:bodyPr/>
+                    </wps:wsp>
+                  </a:graphicData>
+                </a:graphic>
+              </wp:anchor>
+            </w:drawing>
+          </mc:Choice>
+          <mc:Fallback>
+            <w:pict>
+              <v:shapetype w14:anchorId="52857739" id="_x0000_t32" coordsize="21600,21600" o:spt="32" o:oned="t" path="m,l21600,21600e" filled="f">
+                <v:path arrowok="t" fillok="f" o:connecttype="none"/>
+                <o:lock v:ext="edit" shapetype="t"/>
+              </v:shapetype>
+              <v:shape id="Straight Arrow Connector 1" o:spid="_x0000_s1026" type="#_x0000_t32" style="position:absolute;margin-left:7.5pt;margin-top:5.2pt;width:28.5pt;height:1.5pt;z-index:251665408;visibility:visible;mso-wrap-style:square;mso-wrap-distance-left:9pt;mso-wrap-distance-top:0;mso-wrap-distance-right:9pt;mso-wrap-distance-bottom:0;mso-position-horizontal:absolute;mso-position-horizontal-relative:text;mso-position-vertical:absolute;mso-position-vertical-relative:text" o:gfxdata="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" strokecolor="#156082 [3204]" strokeweight="1.5pt">
+                <v:stroke endarrow="block" joinstyle="miter"/>
+              </v:shape>
+            </w:pict>
+          </mc:Fallback>
+        </mc:AlternateContent>
+      </w:r>
+      <w:r>
+        <w:rPr>
+          <w:b/>
+          <w:bCs/>
+          <w:color w:val="0F9ED5" w:themeColor="accent4"/>
+        </w:rPr>
+        <w:t>1         b</w:t>
+      </w:r>
+    </w:p>
+    <w:p>
+      <w:pPr>
+        <w:rPr>
+          <w:b/>
+          <w:bCs/>
+          <w:color w:val="0F9ED5" w:themeColor="accent4"/>
+        </w:rPr>
+      </w:pPr>
+      <w:r>
+        <w:rPr>
+          <w:b/>
+          <w:bCs/>
+          <w:noProof/>
+          <w:color w:val="0F9ED5" w:themeColor="accent4"/>
+          <w:lang w:val="en-GB" w:eastAsia="en-GB"/>
+        </w:rPr>
+        <mc:AlternateContent>
+          <mc:Choice Requires="wps">
+            <w:drawing>
+              <wp:anchor distT="0" distB="0" distL="114300" distR="114300" simplePos="0" relativeHeight="251661312" behindDoc="0" locked="0" layoutInCell="1" allowOverlap="1" wp14:anchorId="7FFA6E17" wp14:editId="173FB1F8">
+                <wp:simplePos x="0" y="0"/>
+                <wp:positionH relativeFrom="margin">
+                  <wp:posOffset>85725</wp:posOffset>
+                </wp:positionH>
+                <wp:positionV relativeFrom="paragraph">
+                  <wp:posOffset>66675</wp:posOffset>
+                </wp:positionV>
+                <wp:extent cx="361950" cy="19050"/>
+                <wp:effectExtent l="0" t="57150" r="19050" b="95250"/>
+                <wp:wrapNone/>
+                <wp:docPr id="2" name="Straight Arrow Connector 2"/>
+                <wp:cNvGraphicFramePr/>
+                <a:graphic xmlns:a="http://schemas.openxmlformats.org/drawingml/2006/main">
+                  <a:graphicData uri="http://schemas.microsoft.com/office/word/2010/wordprocessingShape">
+                    <wps:wsp>
+                      <wps:cNvCnPr/>
+                      <wps:spPr>
+                        <a:xfrm>
+                          <a:off x="0" y="0"/>
+                          <a:ext cx="361950" cy="19050"/>
+                        </a:xfrm>
+                        <a:prstGeom prst="straightConnector1">
+                          <a:avLst/>
+                        </a:prstGeom>
+                        <a:ln>
+                          <a:tailEnd type="triangle"/>
+                        </a:ln>
+                      </wps:spPr>
+                      <wps:style>
+                        <a:lnRef idx="2">
+                          <a:schemeClr val="accent1"/>
+                        </a:lnRef>
+                        <a:fillRef idx="0">
+                          <a:schemeClr val="accent1"/>
+                        </a:fillRef>
+                        <a:effectRef idx="1">
+                          <a:schemeClr val="accent1"/>
+                        </a:effectRef>
+                        <a:fontRef idx="minor">
+                          <a:schemeClr val="tx1"/>
+                        </a:fontRef>
+                      </wps:style>
+                      <wps:bodyPr/>
+                    </wps:wsp>
+                  </a:graphicData>
+                </a:graphic>
+              </wp:anchor>
+            </w:drawing>
+          </mc:Choice>
+          <mc:Fallback>
+            <w:pict>
+              <v:shape w14:anchorId="30E66FEC" id="Straight Arrow Connector 2" o:spid="_x0000_s1026" type="#_x0000_t32" style="position:absolute;margin-left:6.75pt;margin-top:5.25pt;width:28.5pt;height:1.5pt;z-index:251661312;visibility:visible;mso-wrap-style:square;mso-wrap-distance-left:9pt;mso-wrap-distance-top:0;mso-wrap-distance-right:9pt;mso-wrap-distance-bottom:0;mso-position-horizontal:absolute;mso-position-horizontal-relative:margin;mso-position-vertical:absolute;mso-position-vertical-relative:text" o:gfxdata="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" strokecolor="#156082 [3204]" strokeweight="1.5pt">
+                <v:stroke endarrow="block" joinstyle="miter"/>
+                <w10:wrap anchorx="margin"/>
+              </v:shape>
+            </w:pict>
+          </mc:Fallback>
+        </mc:AlternateContent>
+      </w:r>
+      <w:r>
+        <w:rPr>
+          <w:b/>
+          <w:bCs/>
+          <w:color w:val="0F9ED5" w:themeColor="accent4"/>
+        </w:rPr>
+        <w:t>2</w:t>
+      </w:r>
+      <w:r>
+        <w:rPr>
+          <w:b/>
+          <w:bCs/>
+          <w:color w:val="0F9ED5" w:themeColor="accent4"/>
+        </w:rPr>
+        <w:t xml:space="preserve">         a</w:t>
+      </w:r>
+    </w:p>
+    <w:p>
+      <w:r>
+        <w:rPr>
+          <w:b/>
+          <w:bCs/>
+          <w:noProof/>
+          <w:color w:val="0F9ED5" w:themeColor="accent4"/>
+          <w:lang w:val="en-GB" w:eastAsia="en-GB"/>
+        </w:rPr>
+        <mc:AlternateContent>
+          <mc:Choice Requires="wps">
+            <w:drawing>
+              <wp:anchor distT="0" distB="0" distL="114300" distR="114300" simplePos="0" relativeHeight="251663360" behindDoc="0" locked="0" layoutInCell="1" allowOverlap="1" wp14:anchorId="542D359E" wp14:editId="28E46A00">
+                <wp:simplePos x="0" y="0"/>
+                <wp:positionH relativeFrom="column">
+                  <wp:posOffset>95250</wp:posOffset>
+                </wp:positionH>
+                <wp:positionV relativeFrom="paragraph">
+                  <wp:posOffset>31750</wp:posOffset>
+                </wp:positionV>
+                <wp:extent cx="419100" cy="45719"/>
+                <wp:effectExtent l="0" t="57150" r="19050" b="50165"/>
+                <wp:wrapNone/>
+                <wp:docPr id="3" name="Straight Arrow Connector 3"/>
+                <wp:cNvGraphicFramePr/>
+                <a:graphic xmlns:a="http://schemas.openxmlformats.org/drawingml/2006/main">
+                  <a:graphicData uri="http://schemas.microsoft.com/office/word/2010/wordprocessingShape">
+                    <wps:wsp>
+                      <wps:cNvCnPr/>
+                      <wps:spPr>
+                        <a:xfrm flipV="1">
+                          <a:off x="0" y="0"/>
+                          <a:ext cx="419100" cy="45719"/>
+                        </a:xfrm>
+                        <a:prstGeom prst="straightConnector1">
+                          <a:avLst/>
+                        </a:prstGeom>
+                        <a:ln>
+                          <a:tailEnd type="triangle"/>
+                        </a:ln>
+                      </wps:spPr>
+                      <wps:style>
+                        <a:lnRef idx="2">
+                          <a:schemeClr val="accent1"/>
+                        </a:lnRef>
+                        <a:fillRef idx="0">
+                          <a:schemeClr val="accent1"/>
+                        </a:fillRef>
+                        <a:effectRef idx="1">
+                          <a:schemeClr val="accent1"/>
+                        </a:effectRef>
+                        <a:fontRef idx="minor">
+                          <a:schemeClr val="tx1"/>
+                        </a:fontRef>
+                      </wps:style>
+                      <wps:bodyPr/>
+                    </wps:wsp>
+                  </a:graphicData>
+                </a:graphic>
+                <wp14:sizeRelH relativeFrom="margin">
+                  <wp14:pctWidth>0</wp14:pctWidth>
+                </wp14:sizeRelH>
+                <wp14:sizeRelV relativeFrom="margin">
+                  <wp14:pctHeight>0</wp14:pctHeight>
+                </wp14:sizeRelV>
+              </wp:anchor>
+            </w:drawing>
+          </mc:Choice>
+          <mc:Fallback>
+            <w:pict>
+              <v:shape w14:anchorId="7A08E5F0" id="Straight Arrow Connector 3" o:spid="_x0000_s1026" type="#_x0000_t32" style="position:absolute;margin-left:7.5pt;margin-top:2.5pt;width:33pt;height:3.6pt;flip:y;z-index:251663360;visibility:visible;mso-wrap-style:square;mso-width-percent:0;mso-height-percent:0;mso-wrap-distance-left:9pt;mso-wrap-distance-top:0;mso-wrap-distance-right:9pt;mso-wrap-distance-bottom:0;mso-position-horizontal:absolute;mso-position-horizontal-relative:text;mso-position-vertical:absolute;mso-position-vertical-relative:text;mso-width-percent:0;mso-height-percent:0;mso-width-relative:margin;mso-height-relative:margin" o:gfxdata="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" strokecolor="#156082 [3204]" strokeweight="1.5pt">
+                <v:stroke endarrow="block" joinstyle="miter"/>
+              </v:shape>
+            </w:pict>
+          </mc:Fallback>
+        </mc:AlternateContent>
+      </w:r>
+      <w:r>
+        <w:rPr>
+          <w:b/>
+          <w:bCs/>
+          <w:color w:val="0F9ED5" w:themeColor="accent4"/>
+        </w:rPr>
+        <w:t>3</w:t>
+      </w:r>
+      <w:r>
+        <w:rPr>
+          <w:b/>
+          <w:bCs/>
+          <w:color w:val="0F9ED5" w:themeColor="accent4"/>
+        </w:rPr>
+        <w:t xml:space="preserve">          c</w:t>
+      </w:r>
+    </w:p>
+    <w:p>
       <w:r>
         <w:rPr>
           <w:b/>
@@ -418,7 +745,24 @@
         </w:numPr>
       </w:pPr>
       <w:r>
-        <w:t>The command to discard changes in a file is git __________.</w:t>
+        <w:t>The command to dis</w:t>
+      </w:r>
+      <w:r>
+        <w:t>card changes in a file is </w:t>
+      </w:r>
+      <w:proofErr w:type="spellStart"/>
+      <w:r>
+        <w:t>git</w:t>
+      </w:r>
+      <w:proofErr w:type="spellEnd"/>
+      <w:r>
+        <w:t xml:space="preserve"> </w:t>
+      </w:r>
+      <w:r>
+        <w:rPr>
+          <w:color w:val="0F9ED5" w:themeColor="accent4"/>
+        </w:rPr>
+        <w:t>checkout--&lt;file&gt;</w:t>
       </w:r>
       <w:r>
         <w:br/>
@@ -432,7 +776,24 @@
         </w:numPr>
       </w:pPr>
       <w:r>
-        <w:t>To view remote repositories, use git __________.</w:t>
+        <w:t>To view</w:t>
+      </w:r>
+      <w:r>
+        <w:t xml:space="preserve"> remote repositories, use </w:t>
+      </w:r>
+      <w:proofErr w:type="spellStart"/>
+      <w:r>
+        <w:t>git</w:t>
+      </w:r>
+      <w:proofErr w:type="spellEnd"/>
+      <w:r>
+        <w:t xml:space="preserve"> </w:t>
+      </w:r>
+      <w:r>
+        <w:rPr>
+          <w:color w:val="0F9ED5" w:themeColor="accent4"/>
+        </w:rPr>
+        <w:t>remote</w:t>
       </w:r>
       <w:r>
         <w:br/>
@@ -480,6 +841,11 @@
       </w:r>
       <w:r>
         <w:br/>
+      </w:r>
+      <w:r>
+        <w:rPr>
+          <w:highlight w:val="cyan"/>
+        </w:rPr>
         <w:t>b) main (or master in older repos)</w:t>
       </w:r>
       <w:r>
@@ -488,6 +854,9 @@
       </w:r>
       <w:r>
         <w:br/>
+      </w:r>
+      <w:r>
+        <w:lastRenderedPageBreak/>
         <w:t>d) release</w:t>
       </w:r>
       <w:r>
@@ -502,11 +871,15 @@
         </w:numPr>
       </w:pPr>
       <w:r>
-        <w:lastRenderedPageBreak/>
         <w:t>Which command creates a new branch?</w:t>
       </w:r>
       <w:r>
         <w:br/>
+      </w:r>
+      <w:r>
+        <w:rPr>
+          <w:highlight w:val="cyan"/>
+        </w:rPr>
         <w:t>a) git branch new-branch</w:t>
       </w:r>
       <w:r>
@@ -541,6 +914,11 @@
       </w:r>
       <w:r>
         <w:br/>
+      </w:r>
+      <w:r>
+        <w:rPr>
+          <w:highlight w:val="cyan"/>
+        </w:rPr>
         <w:t>b) Combines changes from one branch into another</w:t>
       </w:r>
       <w:r>
@@ -577,6 +955,14 @@
       <w:r>
         <w:br/>
       </w:r>
+      <w:r>
+        <w:rPr>
+          <w:b/>
+          <w:bCs/>
+          <w:color w:val="0F9ED5" w:themeColor="accent4"/>
+        </w:rPr>
+        <w:t>Answer: True</w:t>
+      </w:r>
     </w:p>
     <w:p>
       <w:pPr>
@@ -591,6 +977,16 @@
       <w:r>
         <w:br/>
       </w:r>
+      <w:r>
+        <w:rPr>
+          <w:b/>
+          <w:bCs/>
+          <w:color w:val="0F9ED5" w:themeColor="accent4"/>
+        </w:rPr>
+        <w:t>Answer: True</w:t>
+      </w:r>
+      <w:bookmarkStart w:id="0" w:name="_GoBack"/>
+      <w:bookmarkEnd w:id="0"/>
     </w:p>
     <w:p>
       <w:pPr>
@@ -638,7 +1034,7 @@
 </file>
 
 <file path=word/numbering.xml><?xml version="1.0" encoding="utf-8"?>
-<w:numbering xmlns:wpc="http://schemas.microsoft.com/office/word/2010/wordprocessingCanvas" xmlns:cx="http://schemas.microsoft.com/office/drawing/2014/chartex" xmlns:cx1="http://schemas.microsoft.com/office/drawing/2015/9/8/chartex" xmlns:cx2="http://schemas.microsoft.com/office/drawing/2015/10/21/chartex" xmlns:cx3="http://schemas.microsoft.com/office/drawing/2016/5/9/chartex" xmlns:cx4="http://schemas.microsoft.com/office/drawing/2016/5/10/chartex" xmlns:cx5="http://schemas.microsoft.com/office/drawing/2016/5/11/chartex" xmlns:cx6="http://schemas.microsoft.com/office/drawing/2016/5/12/chartex" xmlns:cx7="http://schemas.microsoft.com/office/drawing/2016/5/13/chartex" xmlns:cx8="http://schemas.microsoft.com/office/drawing/2016/5/14/chartex" xmlns:mc="http://schemas.openxmlformats.org/markup-compatibility/2006" xmlns:aink="http://schemas.microsoft.com/office/drawing/2016/ink" xmlns:am3d="http://schemas.microsoft.com/office/drawing/2017/model3d" xmlns:o="urn:schemas-microsoft-com:office:office" xmlns:oel="http://schemas.microsoft.com/office/2019/extlst" xmlns:r="http://schemas.openxmlformats.org/officeDocument/2006/relationships" xmlns:m="http://schemas.openxmlformats.org/officeDocument/2006/math" xmlns:v="urn:schemas-microsoft-com:vml" xmlns:wp14="http://schemas.microsoft.com/office/word/2010/wordprocessingDrawing" xmlns:wp="http://schemas.openxmlformats.org/drawingml/2006/wordprocessingDrawing" xmlns:w10="urn:schemas-microsoft-com:office:word" xmlns:w="http://schemas.openxmlformats.org/wordprocessingml/2006/main" xmlns:w14="http://schemas.microsoft.com/office/word/2010/wordml" xmlns:w15="http://schemas.microsoft.com/office/word/2012/wordml" xmlns:w16cex="http://schemas.microsoft.com/office/word/2018/wordml/cex" xmlns:w16cid="http://schemas.microsoft.com/office/word/2016/wordml/cid" xmlns:w16="http://schemas.microsoft.com/office/word/2018/wordml" xmlns:w16du="http://schemas.microsoft.com/office/word/2023/wordml/word16du" xmlns:w16sdtdh="http://schemas.microsoft.com/office/word/2020/wordml/sdtdatahash" xmlns:w16sdtfl="http://schemas.microsoft.com/office/word/2024/wordml/sdtformatlock" xmlns:w16se="http://schemas.microsoft.com/office/word/2015/wordml/symex" xmlns:wpg="http://schemas.microsoft.com/office/word/2010/wordprocessingGroup" xmlns:wpi="http://schemas.microsoft.com/office/word/2010/wordprocessingInk" xmlns:wne="http://schemas.microsoft.com/office/word/2006/wordml" xmlns:wps="http://schemas.microsoft.com/office/word/2010/wordprocessingShape" mc:Ignorable="w14 w15 w16se w16cid w16 w16cex w16sdtdh w16sdtfl w16du wp14">
+<w:numbering xmlns:wpc="http://schemas.microsoft.com/office/word/2010/wordprocessingCanvas" xmlns:cx="http://schemas.microsoft.com/office/drawing/2014/chartex" xmlns:mc="http://schemas.openxmlformats.org/markup-compatibility/2006" xmlns:o="urn:schemas-microsoft-com:office:office" xmlns:r="http://schemas.openxmlformats.org/officeDocument/2006/relationships" xmlns:m="http://schemas.openxmlformats.org/officeDocument/2006/math" xmlns:v="urn:schemas-microsoft-com:vml" xmlns:wp14="http://schemas.microsoft.com/office/word/2010/wordprocessingDrawing" xmlns:wp="http://schemas.openxmlformats.org/drawingml/2006/wordprocessingDrawing" xmlns:w10="urn:schemas-microsoft-com:office:word" xmlns:w="http://schemas.openxmlformats.org/wordprocessingml/2006/main" xmlns:w14="http://schemas.microsoft.com/office/word/2010/wordml" xmlns:w15="http://schemas.microsoft.com/office/word/2012/wordml" xmlns:w16se="http://schemas.microsoft.com/office/word/2015/wordml/symex" xmlns:wpg="http://schemas.microsoft.com/office/word/2010/wordprocessingGroup" xmlns:wpi="http://schemas.microsoft.com/office/word/2010/wordprocessingInk" xmlns:wne="http://schemas.microsoft.com/office/word/2006/wordml" xmlns:wps="http://schemas.microsoft.com/office/word/2010/wordprocessingShape" mc:Ignorable="w14 w15 w16se wp14">
   <w:abstractNum w:abstractNumId="0" w15:restartNumberingAfterBreak="0">
     <w:nsid w:val="1B222257"/>
     <w:multiLevelType w:val="multilevel"/>
@@ -1317,29 +1713,29 @@
       </w:pPr>
     </w:lvl>
   </w:abstractNum>
-  <w:num w:numId="1" w16cid:durableId="142082938">
+  <w:num w:numId="1">
     <w:abstractNumId w:val="4"/>
   </w:num>
-  <w:num w:numId="2" w16cid:durableId="1897280927">
+  <w:num w:numId="2">
     <w:abstractNumId w:val="0"/>
   </w:num>
-  <w:num w:numId="3" w16cid:durableId="1361129142">
+  <w:num w:numId="3">
     <w:abstractNumId w:val="3"/>
   </w:num>
-  <w:num w:numId="4" w16cid:durableId="864370646">
+  <w:num w:numId="4">
     <w:abstractNumId w:val="1"/>
   </w:num>
-  <w:num w:numId="5" w16cid:durableId="333655481">
+  <w:num w:numId="5">
     <w:abstractNumId w:val="2"/>
   </w:num>
-  <w:num w:numId="6" w16cid:durableId="454639227">
+  <w:num w:numId="6">
     <w:abstractNumId w:val="5"/>
   </w:num>
 </w:numbering>
 </file>
 
 <file path=word/styles.xml><?xml version="1.0" encoding="utf-8"?>
-<w:styles xmlns:mc="http://schemas.openxmlformats.org/markup-compatibility/2006" xmlns:r="http://schemas.openxmlformats.org/officeDocument/2006/relationships" xmlns:w="http://schemas.openxmlformats.org/wordprocessingml/2006/main" xmlns:w14="http://schemas.microsoft.com/office/word/2010/wordml" xmlns:w15="http://schemas.microsoft.com/office/word/2012/wordml" xmlns:w16cex="http://schemas.microsoft.com/office/word/2018/wordml/cex" xmlns:w16cid="http://schemas.microsoft.com/office/word/2016/wordml/cid" xmlns:w16="http://schemas.microsoft.com/office/word/2018/wordml" xmlns:w16du="http://schemas.microsoft.com/office/word/2023/wordml/word16du" xmlns:w16sdtdh="http://schemas.microsoft.com/office/word/2020/wordml/sdtdatahash" xmlns:w16sdtfl="http://schemas.microsoft.com/office/word/2024/wordml/sdtformatlock" xmlns:w16se="http://schemas.microsoft.com/office/word/2015/wordml/symex" mc:Ignorable="w14 w15 w16se w16cid w16 w16cex w16sdtdh w16sdtfl w16du">
+<w:styles xmlns:mc="http://schemas.openxmlformats.org/markup-compatibility/2006" xmlns:r="http://schemas.openxmlformats.org/officeDocument/2006/relationships" xmlns:w="http://schemas.openxmlformats.org/wordprocessingml/2006/main" xmlns:w14="http://schemas.microsoft.com/office/word/2010/wordml" xmlns:w15="http://schemas.microsoft.com/office/word/2012/wordml" xmlns:w16se="http://schemas.microsoft.com/office/word/2015/wordml/symex" mc:Ignorable="w14 w15 w16se">
   <w:docDefaults>
     <w:rPrDefault>
       <w:rPr>
@@ -1357,7 +1753,7 @@
       </w:pPr>
     </w:pPrDefault>
   </w:docDefaults>
-  <w:latentStyles w:defLockedState="0" w:defUIPriority="99" w:defSemiHidden="0" w:defUnhideWhenUsed="0" w:defQFormat="0" w:count="376">
+  <w:latentStyles w:defLockedState="0" w:defUIPriority="99" w:defSemiHidden="0" w:defUnhideWhenUsed="0" w:defQFormat="0" w:count="371">
     <w:lsdException w:name="Normal" w:uiPriority="0" w:qFormat="1"/>
     <w:lsdException w:name="heading 1" w:uiPriority="9" w:qFormat="1"/>
     <w:lsdException w:name="heading 2" w:semiHidden="1" w:uiPriority="9" w:unhideWhenUsed="1" w:qFormat="1"/>
@@ -1729,11 +2125,6 @@
     <w:lsdException w:name="List Table 5 Dark Accent 6" w:uiPriority="50"/>
     <w:lsdException w:name="List Table 6 Colorful Accent 6" w:uiPriority="51"/>
     <w:lsdException w:name="List Table 7 Colorful Accent 6" w:uiPriority="52"/>
-    <w:lsdException w:name="Mention" w:semiHidden="1" w:unhideWhenUsed="1"/>
-    <w:lsdException w:name="Smart Hyperlink" w:semiHidden="1" w:unhideWhenUsed="1"/>
-    <w:lsdException w:name="Hashtag" w:semiHidden="1" w:unhideWhenUsed="1"/>
-    <w:lsdException w:name="Unresolved Mention" w:semiHidden="1" w:unhideWhenUsed="1"/>
-    <w:lsdException w:name="Smart Link" w:semiHidden="1" w:unhideWhenUsed="1"/>
   </w:latentStyles>
   <w:style w:type="paragraph" w:default="1" w:styleId="Normal">
     <w:name w:val="Normal"/>
@@ -2255,6 +2646,25 @@
       <w:color w:val="0F4761" w:themeColor="accent1" w:themeShade="BF"/>
       <w:spacing w:val="5"/>
     </w:rPr>
+  </w:style>
+  <w:style w:type="table" w:styleId="TableGrid">
+    <w:name w:val="Table Grid"/>
+    <w:basedOn w:val="TableNormal"/>
+    <w:uiPriority w:val="39"/>
+    <w:rsid w:val="00B62CD7"/>
+    <w:pPr>
+      <w:spacing w:after="0" w:line="240" w:lineRule="auto"/>
+    </w:pPr>
+    <w:tblPr>
+      <w:tblBorders>
+        <w:top w:val="single" w:sz="4" w:space="0" w:color="auto"/>
+        <w:left w:val="single" w:sz="4" w:space="0" w:color="auto"/>
+        <w:bottom w:val="single" w:sz="4" w:space="0" w:color="auto"/>
+        <w:right w:val="single" w:sz="4" w:space="0" w:color="auto"/>
+        <w:insideH w:val="single" w:sz="4" w:space="0" w:color="auto"/>
+        <w:insideV w:val="single" w:sz="4" w:space="0" w:color="auto"/>
+      </w:tblBorders>
+    </w:tblPr>
   </w:style>
 </w:styles>
 </file>

</xml_diff>

<commit_message>
updates by bonheur and claudine
</commit_message>
<xml_diff>
--- a/vc_exercise.docx
+++ b/vc_exercise.docx
@@ -1,6 +1,6 @@
 
 <file path=word/document.xml><?xml version="1.0" encoding="utf-8"?>
-<w:document xmlns:wpc="http://schemas.microsoft.com/office/word/2010/wordprocessingCanvas" xmlns:cx="http://schemas.microsoft.com/office/drawing/2014/chartex" xmlns:cx1="http://schemas.microsoft.com/office/drawing/2015/9/8/chartex" xmlns:cx2="http://schemas.microsoft.com/office/drawing/2015/10/21/chartex" xmlns:cx3="http://schemas.microsoft.com/office/drawing/2016/5/9/chartex" xmlns:cx4="http://schemas.microsoft.com/office/drawing/2016/5/10/chartex" xmlns:cx5="http://schemas.microsoft.com/office/drawing/2016/5/11/chartex" xmlns:cx6="http://schemas.microsoft.com/office/drawing/2016/5/12/chartex" xmlns:cx7="http://schemas.microsoft.com/office/drawing/2016/5/13/chartex" xmlns:cx8="http://schemas.microsoft.com/office/drawing/2016/5/14/chartex" xmlns:mc="http://schemas.openxmlformats.org/markup-compatibility/2006" xmlns:aink="http://schemas.microsoft.com/office/drawing/2016/ink" xmlns:am3d="http://schemas.microsoft.com/office/drawing/2017/model3d" xmlns:o="urn:schemas-microsoft-com:office:office" xmlns:oel="http://schemas.microsoft.com/office/2019/extlst" xmlns:r="http://schemas.openxmlformats.org/officeDocument/2006/relationships" xmlns:m="http://schemas.openxmlformats.org/officeDocument/2006/math" xmlns:v="urn:schemas-microsoft-com:vml" xmlns:wp14="http://schemas.microsoft.com/office/word/2010/wordprocessingDrawing" xmlns:wp="http://schemas.openxmlformats.org/drawingml/2006/wordprocessingDrawing" xmlns:w10="urn:schemas-microsoft-com:office:word" xmlns:w="http://schemas.openxmlformats.org/wordprocessingml/2006/main" xmlns:w14="http://schemas.microsoft.com/office/word/2010/wordml" xmlns:w15="http://schemas.microsoft.com/office/word/2012/wordml" xmlns:w16cex="http://schemas.microsoft.com/office/word/2018/wordml/cex" xmlns:w16cid="http://schemas.microsoft.com/office/word/2016/wordml/cid" xmlns:w16="http://schemas.microsoft.com/office/word/2018/wordml" xmlns:w16du="http://schemas.microsoft.com/office/word/2023/wordml/word16du" xmlns:w16sdtdh="http://schemas.microsoft.com/office/word/2020/wordml/sdtdatahash" xmlns:w16sdtfl="http://schemas.microsoft.com/office/word/2024/wordml/sdtformatlock" xmlns:w16se="http://schemas.microsoft.com/office/word/2015/wordml/symex" xmlns:wpg="http://schemas.microsoft.com/office/word/2010/wordprocessingGroup" xmlns:wpi="http://schemas.microsoft.com/office/word/2010/wordprocessingInk" xmlns:wne="http://schemas.microsoft.com/office/word/2006/wordml" xmlns:wps="http://schemas.microsoft.com/office/word/2010/wordprocessingShape" mc:Ignorable="w14 w15 w16se w16cid w16 w16cex w16sdtdh w16sdtfl w16du wp14">
+<w:document xmlns:wpc="http://schemas.microsoft.com/office/word/2010/wordprocessingCanvas" xmlns:cx="http://schemas.microsoft.com/office/drawing/2014/chartex" xmlns:mc="http://schemas.openxmlformats.org/markup-compatibility/2006" xmlns:o="urn:schemas-microsoft-com:office:office" xmlns:r="http://schemas.openxmlformats.org/officeDocument/2006/relationships" xmlns:m="http://schemas.openxmlformats.org/officeDocument/2006/math" xmlns:v="urn:schemas-microsoft-com:vml" xmlns:wp14="http://schemas.microsoft.com/office/word/2010/wordprocessingDrawing" xmlns:wp="http://schemas.openxmlformats.org/drawingml/2006/wordprocessingDrawing" xmlns:w10="urn:schemas-microsoft-com:office:word" xmlns:w="http://schemas.openxmlformats.org/wordprocessingml/2006/main" xmlns:w14="http://schemas.microsoft.com/office/word/2010/wordml" xmlns:w15="http://schemas.microsoft.com/office/word/2012/wordml" xmlns:w16se="http://schemas.microsoft.com/office/word/2015/wordml/symex" xmlns:wpg="http://schemas.microsoft.com/office/word/2010/wordprocessingGroup" xmlns:wpi="http://schemas.microsoft.com/office/word/2010/wordprocessingInk" xmlns:wne="http://schemas.microsoft.com/office/word/2006/wordml" xmlns:wps="http://schemas.microsoft.com/office/word/2010/wordprocessingShape" mc:Ignorable="w14 w15 w16se wp14">
   <w:body>
     <w:p>
       <w:pPr>
@@ -68,7 +68,7 @@
           <w:bCs/>
           <w:lang w:val="fr-FR"/>
         </w:rPr>
-        <w:t>EXERCISE</w:t>
+        <w:t>EXERCIS</w:t>
       </w:r>
     </w:p>
     <w:p>
@@ -107,13 +107,58 @@
         <w:t>names</w:t>
       </w:r>
       <w:proofErr w:type="spellEnd"/>
+      <w:proofErr w:type="gramStart"/>
       <w:r>
         <w:rPr>
           <w:b/>
           <w:bCs/>
           <w:lang w:val="fr-FR"/>
         </w:rPr>
-        <w:t> :……………………………………</w:t>
+        <w:t> :…</w:t>
+      </w:r>
+      <w:proofErr w:type="gramEnd"/>
+      <w:r>
+        <w:rPr>
+          <w:rFonts w:ascii="Arial Black" w:hAnsi="Arial Black"/>
+          <w:b/>
+          <w:bCs/>
+          <w:sz w:val="28"/>
+          <w:szCs w:val="28"/>
+          <w:lang w:val="fr-FR"/>
+        </w:rPr>
+        <w:t>GUTUZA</w:t>
+      </w:r>
+      <w:r>
+        <w:rPr>
+          <w:b/>
+          <w:bCs/>
+          <w:lang w:val="fr-FR"/>
+        </w:rPr>
+        <w:t xml:space="preserve"> bonheur  an</w:t>
+      </w:r>
+      <w:r>
+        <w:rPr>
+          <w:b/>
+          <w:bCs/>
+          <w:lang w:val="fr-FR"/>
+        </w:rPr>
+        <w:t xml:space="preserve">d  UWAMARIYA Claudine </w:t>
+      </w:r>
+      <w:r>
+        <w:rPr>
+          <w:b/>
+          <w:bCs/>
+          <w:lang w:val="fr-FR"/>
+        </w:rPr>
+        <w:t>l3sod</w:t>
+      </w:r>
+      <w:r>
+        <w:rPr>
+          <w:b/>
+          <w:bCs/>
+          <w:lang w:val="fr-FR"/>
+        </w:rPr>
+        <w:t>…………………………………</w:t>
       </w:r>
     </w:p>
     <w:p>
@@ -165,6 +210,11 @@
       </w:r>
       <w:r>
         <w:br/>
+      </w:r>
+      <w:r>
+        <w:rPr>
+          <w:highlight w:val="yellow"/>
+        </w:rPr>
         <w:t>b) A version control system</w:t>
       </w:r>
       <w:r>
@@ -195,6 +245,11 @@
       </w:r>
       <w:r>
         <w:br/>
+      </w:r>
+      <w:r>
+        <w:rPr>
+          <w:highlight w:val="yellow"/>
+        </w:rPr>
         <w:t>b) git init</w:t>
       </w:r>
       <w:r>
@@ -225,6 +280,11 @@
       </w:r>
       <w:r>
         <w:br/>
+      </w:r>
+      <w:r>
+        <w:rPr>
+          <w:highlight w:val="yellow"/>
+        </w:rPr>
         <w:t>b) Copies a remote repository to your local machine</w:t>
       </w:r>
       <w:r>
@@ -251,6 +311,11 @@
       </w:r>
       <w:r>
         <w:br/>
+      </w:r>
+      <w:r>
+        <w:rPr>
+          <w:highlight w:val="yellow"/>
+        </w:rPr>
         <w:t>a) git add .</w:t>
       </w:r>
       <w:r>
@@ -259,6 +324,8 @@
       </w:r>
       <w:r>
         <w:br/>
+      </w:r>
+      <w:r>
         <w:t>c) git stage all</w:t>
       </w:r>
       <w:r>
@@ -277,14 +344,30 @@
         </w:numPr>
       </w:pPr>
       <w:r>
-        <w:t>What does git status show?</w:t>
-      </w:r>
-      <w:r>
-        <w:br/>
-        <w:t>a) A list of all commits</w:t>
-      </w:r>
-      <w:r>
-        <w:br/>
+        <w:t>What does </w:t>
+      </w:r>
+      <w:r>
+        <w:t xml:space="preserve">a) </w:t>
+      </w:r>
+      <w:proofErr w:type="spellStart"/>
+      <w:r>
+        <w:t>git</w:t>
+      </w:r>
+      <w:proofErr w:type="spellEnd"/>
+      <w:r>
+        <w:t xml:space="preserve"> status show?</w:t>
+      </w:r>
+      <w:r>
+        <w:br/>
+        <w:t>A list of all commits</w:t>
+      </w:r>
+      <w:r>
+        <w:br/>
+      </w:r>
+      <w:r>
+        <w:rPr>
+          <w:highlight w:val="yellow"/>
+        </w:rPr>
         <w:t>b) The current branch and changes</w:t>
       </w:r>
       <w:r>
@@ -309,6 +392,7 @@
         <w:rPr>
           <w:b/>
           <w:bCs/>
+          <w:highlight w:val="yellow"/>
         </w:rPr>
         <w:t>Answer: False</w:t>
       </w:r>
@@ -319,12 +403,21 @@
           <w:ilvl w:val="0"/>
           <w:numId w:val="2"/>
         </w:numPr>
+        <w:rPr>
+          <w:highlight w:val="yellow"/>
+        </w:rPr>
       </w:pPr>
       <w:r>
         <w:t>git commit -m "message" saves changes to the local repository.</w:t>
       </w:r>
       <w:r>
         <w:br/>
+      </w:r>
+      <w:r>
+        <w:rPr>
+          <w:highlight w:val="yellow"/>
+        </w:rPr>
+        <w:t>= true</w:t>
       </w:r>
     </w:p>
     <w:p>
@@ -335,10 +428,32 @@
         </w:numPr>
       </w:pPr>
       <w:r>
-        <w:t>git pull is equivalent to git fetch followed by git merge.</w:t>
-      </w:r>
-      <w:r>
-        <w:br/>
+        <w:t>git pull is equivalent to git fetch followed by </w:t>
+      </w:r>
+      <w:proofErr w:type="spellStart"/>
+      <w:r>
+        <w:t>git</w:t>
+      </w:r>
+      <w:proofErr w:type="spellEnd"/>
+      <w:r>
+        <w:t xml:space="preserve"> merge.</w:t>
+      </w:r>
+    </w:p>
+    <w:p>
+      <w:pPr>
+        <w:ind w:left="360"/>
+      </w:pPr>
+      <w:r>
+        <w:rPr>
+          <w:highlight w:val="yellow"/>
+        </w:rPr>
+        <w:t>= true</w:t>
+      </w:r>
+      <w:r>
+        <w:br/>
+      </w:r>
+      <w:r>
+        <w:t>3.</w:t>
       </w:r>
     </w:p>
     <w:p>
@@ -361,9 +476,29 @@
           <w:ilvl w:val="0"/>
           <w:numId w:val="3"/>
         </w:numPr>
-      </w:pPr>
-      <w:r>
-        <w:t>git log</w:t>
+        <w:rPr>
+          <w:highlight w:val="yellow"/>
+        </w:rPr>
+      </w:pPr>
+      <w:proofErr w:type="spellStart"/>
+      <w:r>
+        <w:rPr>
+          <w:highlight w:val="yellow"/>
+        </w:rPr>
+        <w:t>git</w:t>
+      </w:r>
+      <w:proofErr w:type="spellEnd"/>
+      <w:r>
+        <w:rPr>
+          <w:highlight w:val="yellow"/>
+        </w:rPr>
+        <w:t xml:space="preserve"> log</w:t>
+      </w:r>
+      <w:r>
+        <w:rPr>
+          <w:highlight w:val="yellow"/>
+        </w:rPr>
+        <w:t xml:space="preserve"> = b</w:t>
       </w:r>
     </w:p>
     <w:p>
@@ -372,9 +507,29 @@
           <w:ilvl w:val="0"/>
           <w:numId w:val="3"/>
         </w:numPr>
-      </w:pPr>
-      <w:r>
-        <w:t>git branch</w:t>
+        <w:rPr>
+          <w:highlight w:val="yellow"/>
+        </w:rPr>
+      </w:pPr>
+      <w:proofErr w:type="spellStart"/>
+      <w:r>
+        <w:rPr>
+          <w:highlight w:val="yellow"/>
+        </w:rPr>
+        <w:t>git</w:t>
+      </w:r>
+      <w:proofErr w:type="spellEnd"/>
+      <w:r>
+        <w:rPr>
+          <w:highlight w:val="yellow"/>
+        </w:rPr>
+        <w:t xml:space="preserve"> branch</w:t>
+      </w:r>
+      <w:r>
+        <w:rPr>
+          <w:highlight w:val="yellow"/>
+        </w:rPr>
+        <w:t xml:space="preserve"> = a</w:t>
       </w:r>
     </w:p>
     <w:p>
@@ -383,14 +538,41 @@
           <w:ilvl w:val="0"/>
           <w:numId w:val="3"/>
         </w:numPr>
-      </w:pPr>
-      <w:r>
-        <w:t>git checkout</w:t>
-      </w:r>
-    </w:p>
-    <w:p>
-      <w:r>
-        <w:t>a) Lists all branches</w:t>
+        <w:rPr>
+          <w:highlight w:val="yellow"/>
+        </w:rPr>
+      </w:pPr>
+      <w:proofErr w:type="spellStart"/>
+      <w:r>
+        <w:rPr>
+          <w:highlight w:val="yellow"/>
+        </w:rPr>
+        <w:t>git</w:t>
+      </w:r>
+      <w:proofErr w:type="spellEnd"/>
+      <w:r>
+        <w:rPr>
+          <w:highlight w:val="yellow"/>
+        </w:rPr>
+        <w:t xml:space="preserve"> checkout</w:t>
+      </w:r>
+      <w:r>
+        <w:rPr>
+          <w:highlight w:val="yellow"/>
+        </w:rPr>
+        <w:t xml:space="preserve"> = c</w:t>
+      </w:r>
+    </w:p>
+    <w:p>
+      <w:pPr>
+        <w:pStyle w:val="ListParagraph"/>
+        <w:numPr>
+          <w:ilvl w:val="0"/>
+          <w:numId w:val="7"/>
+        </w:numPr>
+      </w:pPr>
+      <w:r>
+        <w:t>Lists all branches</w:t>
       </w:r>
       <w:r>
         <w:br/>
@@ -400,6 +582,11 @@
         <w:br/>
         <w:t>c) Switches branches</w:t>
       </w:r>
+    </w:p>
+    <w:p>
+      <w:pPr>
+        <w:pStyle w:val="ListParagraph"/>
+      </w:pPr>
     </w:p>
     <w:p>
       <w:r>
@@ -418,7 +605,38 @@
         </w:numPr>
       </w:pPr>
       <w:r>
-        <w:t>The command to discard changes in a file is git __________.</w:t>
+        <w:t>The command to discard changes in a file is </w:t>
+      </w:r>
+      <w:proofErr w:type="spellStart"/>
+      <w:r>
+        <w:t>git</w:t>
+      </w:r>
+      <w:proofErr w:type="spellEnd"/>
+      <w:r>
+        <w:t xml:space="preserve"> </w:t>
+      </w:r>
+      <w:r>
+        <w:rPr>
+          <w:highlight w:val="yellow"/>
+        </w:rPr>
+        <w:t>__</w:t>
+      </w:r>
+      <w:proofErr w:type="spellStart"/>
+      <w:r>
+        <w:rPr>
+          <w:highlight w:val="yellow"/>
+        </w:rPr>
+        <w:t>git</w:t>
+      </w:r>
+      <w:proofErr w:type="spellEnd"/>
+      <w:r>
+        <w:rPr>
+          <w:highlight w:val="yellow"/>
+        </w:rPr>
+        <w:t xml:space="preserve"> checkout</w:t>
+      </w:r>
+      <w:r>
+        <w:t>________.</w:t>
       </w:r>
       <w:r>
         <w:br/>
@@ -432,7 +650,38 @@
         </w:numPr>
       </w:pPr>
       <w:r>
-        <w:t>To view remote repositories, use git __________.</w:t>
+        <w:t>To view remote repositories, use </w:t>
+      </w:r>
+      <w:proofErr w:type="spellStart"/>
+      <w:r>
+        <w:t>git</w:t>
+      </w:r>
+      <w:proofErr w:type="spellEnd"/>
+      <w:r>
+        <w:t xml:space="preserve"> ___</w:t>
+      </w:r>
+      <w:r>
+        <w:t xml:space="preserve"> </w:t>
+      </w:r>
+      <w:proofErr w:type="spellStart"/>
+      <w:r>
+        <w:rPr>
+          <w:highlight w:val="yellow"/>
+        </w:rPr>
+        <w:t>git</w:t>
+      </w:r>
+      <w:proofErr w:type="spellEnd"/>
+      <w:r>
+        <w:rPr>
+          <w:highlight w:val="yellow"/>
+        </w:rPr>
+        <w:t xml:space="preserve"> remote -v </w:t>
+      </w:r>
+      <w:r>
+        <w:rPr>
+          <w:highlight w:val="yellow"/>
+        </w:rPr>
+        <w:t>_______.</w:t>
       </w:r>
       <w:r>
         <w:br/>
@@ -480,6 +729,11 @@
       </w:r>
       <w:r>
         <w:br/>
+      </w:r>
+      <w:r>
+        <w:rPr>
+          <w:highlight w:val="yellow"/>
+        </w:rPr>
         <w:t>b) main (or master in older repos)</w:t>
       </w:r>
       <w:r>
@@ -507,7 +761,13 @@
       </w:r>
       <w:r>
         <w:br/>
-        <w:t>a) git branch new-branch</w:t>
+        <w:t>a</w:t>
+      </w:r>
+      <w:r>
+        <w:rPr>
+          <w:highlight w:val="yellow"/>
+        </w:rPr>
+        <w:t>) git branch new-branch</w:t>
       </w:r>
       <w:r>
         <w:br/>
@@ -541,6 +801,11 @@
       </w:r>
       <w:r>
         <w:br/>
+      </w:r>
+      <w:r>
+        <w:rPr>
+          <w:highlight w:val="yellow"/>
+        </w:rPr>
         <w:t>b) Combines changes from one branch into another</w:t>
       </w:r>
       <w:r>
@@ -577,6 +842,15 @@
       <w:r>
         <w:br/>
       </w:r>
+      <w:r>
+        <w:t xml:space="preserve">  </w:t>
+      </w:r>
+      <w:r>
+        <w:rPr>
+          <w:highlight w:val="yellow"/>
+        </w:rPr>
+        <w:t>= true</w:t>
+      </w:r>
     </w:p>
     <w:p>
       <w:pPr>
@@ -591,6 +865,17 @@
       <w:r>
         <w:br/>
       </w:r>
+      <w:r>
+        <w:t xml:space="preserve">   </w:t>
+      </w:r>
+      <w:r>
+        <w:rPr>
+          <w:highlight w:val="yellow"/>
+        </w:rPr>
+        <w:t>= true</w:t>
+      </w:r>
+      <w:bookmarkStart w:id="0" w:name="_GoBack"/>
+      <w:bookmarkEnd w:id="0"/>
     </w:p>
     <w:p>
       <w:pPr>
@@ -638,7 +923,7 @@
 </file>
 
 <file path=word/numbering.xml><?xml version="1.0" encoding="utf-8"?>
-<w:numbering xmlns:wpc="http://schemas.microsoft.com/office/word/2010/wordprocessingCanvas" xmlns:cx="http://schemas.microsoft.com/office/drawing/2014/chartex" xmlns:cx1="http://schemas.microsoft.com/office/drawing/2015/9/8/chartex" xmlns:cx2="http://schemas.microsoft.com/office/drawing/2015/10/21/chartex" xmlns:cx3="http://schemas.microsoft.com/office/drawing/2016/5/9/chartex" xmlns:cx4="http://schemas.microsoft.com/office/drawing/2016/5/10/chartex" xmlns:cx5="http://schemas.microsoft.com/office/drawing/2016/5/11/chartex" xmlns:cx6="http://schemas.microsoft.com/office/drawing/2016/5/12/chartex" xmlns:cx7="http://schemas.microsoft.com/office/drawing/2016/5/13/chartex" xmlns:cx8="http://schemas.microsoft.com/office/drawing/2016/5/14/chartex" xmlns:mc="http://schemas.openxmlformats.org/markup-compatibility/2006" xmlns:aink="http://schemas.microsoft.com/office/drawing/2016/ink" xmlns:am3d="http://schemas.microsoft.com/office/drawing/2017/model3d" xmlns:o="urn:schemas-microsoft-com:office:office" xmlns:oel="http://schemas.microsoft.com/office/2019/extlst" xmlns:r="http://schemas.openxmlformats.org/officeDocument/2006/relationships" xmlns:m="http://schemas.openxmlformats.org/officeDocument/2006/math" xmlns:v="urn:schemas-microsoft-com:vml" xmlns:wp14="http://schemas.microsoft.com/office/word/2010/wordprocessingDrawing" xmlns:wp="http://schemas.openxmlformats.org/drawingml/2006/wordprocessingDrawing" xmlns:w10="urn:schemas-microsoft-com:office:word" xmlns:w="http://schemas.openxmlformats.org/wordprocessingml/2006/main" xmlns:w14="http://schemas.microsoft.com/office/word/2010/wordml" xmlns:w15="http://schemas.microsoft.com/office/word/2012/wordml" xmlns:w16cex="http://schemas.microsoft.com/office/word/2018/wordml/cex" xmlns:w16cid="http://schemas.microsoft.com/office/word/2016/wordml/cid" xmlns:w16="http://schemas.microsoft.com/office/word/2018/wordml" xmlns:w16du="http://schemas.microsoft.com/office/word/2023/wordml/word16du" xmlns:w16sdtdh="http://schemas.microsoft.com/office/word/2020/wordml/sdtdatahash" xmlns:w16sdtfl="http://schemas.microsoft.com/office/word/2024/wordml/sdtformatlock" xmlns:w16se="http://schemas.microsoft.com/office/word/2015/wordml/symex" xmlns:wpg="http://schemas.microsoft.com/office/word/2010/wordprocessingGroup" xmlns:wpi="http://schemas.microsoft.com/office/word/2010/wordprocessingInk" xmlns:wne="http://schemas.microsoft.com/office/word/2006/wordml" xmlns:wps="http://schemas.microsoft.com/office/word/2010/wordprocessingShape" mc:Ignorable="w14 w15 w16se w16cid w16 w16cex w16sdtdh w16sdtfl w16du wp14">
+<w:numbering xmlns:wpc="http://schemas.microsoft.com/office/word/2010/wordprocessingCanvas" xmlns:cx="http://schemas.microsoft.com/office/drawing/2014/chartex" xmlns:mc="http://schemas.openxmlformats.org/markup-compatibility/2006" xmlns:o="urn:schemas-microsoft-com:office:office" xmlns:r="http://schemas.openxmlformats.org/officeDocument/2006/relationships" xmlns:m="http://schemas.openxmlformats.org/officeDocument/2006/math" xmlns:v="urn:schemas-microsoft-com:vml" xmlns:wp14="http://schemas.microsoft.com/office/word/2010/wordprocessingDrawing" xmlns:wp="http://schemas.openxmlformats.org/drawingml/2006/wordprocessingDrawing" xmlns:w10="urn:schemas-microsoft-com:office:word" xmlns:w="http://schemas.openxmlformats.org/wordprocessingml/2006/main" xmlns:w14="http://schemas.microsoft.com/office/word/2010/wordml" xmlns:w15="http://schemas.microsoft.com/office/word/2012/wordml" xmlns:w16se="http://schemas.microsoft.com/office/word/2015/wordml/symex" xmlns:wpg="http://schemas.microsoft.com/office/word/2010/wordprocessingGroup" xmlns:wpi="http://schemas.microsoft.com/office/word/2010/wordprocessingInk" xmlns:wne="http://schemas.microsoft.com/office/word/2006/wordml" xmlns:wps="http://schemas.microsoft.com/office/word/2010/wordprocessingShape" mc:Ignorable="w14 w15 w16se wp14">
   <w:abstractNum w:abstractNumId="0" w15:restartNumberingAfterBreak="0">
     <w:nsid w:val="1B222257"/>
     <w:multiLevelType w:val="multilevel"/>
@@ -989,9 +1274,9 @@
       <w:lvlJc w:val="left"/>
       <w:pPr>
         <w:tabs>
-          <w:tab w:val="num" w:pos="720"/>
-        </w:tabs>
-        <w:ind w:left="720" w:hanging="360"/>
+          <w:tab w:val="num" w:pos="1494"/>
+        </w:tabs>
+        <w:ind w:left="1494" w:hanging="360"/>
       </w:pPr>
     </w:lvl>
     <w:lvl w:ilvl="1" w:tentative="1">
@@ -1317,29 +1602,121 @@
       </w:pPr>
     </w:lvl>
   </w:abstractNum>
-  <w:num w:numId="1" w16cid:durableId="142082938">
+  <w:abstractNum w:abstractNumId="6" w15:restartNumberingAfterBreak="0">
+    <w:nsid w:val="67F60F4F"/>
+    <w:multiLevelType w:val="hybridMultilevel"/>
+    <w:tmpl w:val="3DFA0886"/>
+    <w:lvl w:ilvl="0" w:tplc="08090017">
+      <w:start w:val="1"/>
+      <w:numFmt w:val="lowerLetter"/>
+      <w:lvlText w:val="%1)"/>
+      <w:lvlJc w:val="left"/>
+      <w:pPr>
+        <w:ind w:left="720" w:hanging="360"/>
+      </w:pPr>
+      <w:rPr>
+        <w:rFonts w:hint="default"/>
+      </w:rPr>
+    </w:lvl>
+    <w:lvl w:ilvl="1" w:tplc="08090019" w:tentative="1">
+      <w:start w:val="1"/>
+      <w:numFmt w:val="lowerLetter"/>
+      <w:lvlText w:val="%2."/>
+      <w:lvlJc w:val="left"/>
+      <w:pPr>
+        <w:ind w:left="1440" w:hanging="360"/>
+      </w:pPr>
+    </w:lvl>
+    <w:lvl w:ilvl="2" w:tplc="0809001B" w:tentative="1">
+      <w:start w:val="1"/>
+      <w:numFmt w:val="lowerRoman"/>
+      <w:lvlText w:val="%3."/>
+      <w:lvlJc w:val="right"/>
+      <w:pPr>
+        <w:ind w:left="2160" w:hanging="180"/>
+      </w:pPr>
+    </w:lvl>
+    <w:lvl w:ilvl="3" w:tplc="0809000F" w:tentative="1">
+      <w:start w:val="1"/>
+      <w:numFmt w:val="decimal"/>
+      <w:lvlText w:val="%4."/>
+      <w:lvlJc w:val="left"/>
+      <w:pPr>
+        <w:ind w:left="2880" w:hanging="360"/>
+      </w:pPr>
+    </w:lvl>
+    <w:lvl w:ilvl="4" w:tplc="08090019" w:tentative="1">
+      <w:start w:val="1"/>
+      <w:numFmt w:val="lowerLetter"/>
+      <w:lvlText w:val="%5."/>
+      <w:lvlJc w:val="left"/>
+      <w:pPr>
+        <w:ind w:left="3600" w:hanging="360"/>
+      </w:pPr>
+    </w:lvl>
+    <w:lvl w:ilvl="5" w:tplc="0809001B" w:tentative="1">
+      <w:start w:val="1"/>
+      <w:numFmt w:val="lowerRoman"/>
+      <w:lvlText w:val="%6."/>
+      <w:lvlJc w:val="right"/>
+      <w:pPr>
+        <w:ind w:left="4320" w:hanging="180"/>
+      </w:pPr>
+    </w:lvl>
+    <w:lvl w:ilvl="6" w:tplc="0809000F" w:tentative="1">
+      <w:start w:val="1"/>
+      <w:numFmt w:val="decimal"/>
+      <w:lvlText w:val="%7."/>
+      <w:lvlJc w:val="left"/>
+      <w:pPr>
+        <w:ind w:left="5040" w:hanging="360"/>
+      </w:pPr>
+    </w:lvl>
+    <w:lvl w:ilvl="7" w:tplc="08090019" w:tentative="1">
+      <w:start w:val="1"/>
+      <w:numFmt w:val="lowerLetter"/>
+      <w:lvlText w:val="%8."/>
+      <w:lvlJc w:val="left"/>
+      <w:pPr>
+        <w:ind w:left="5760" w:hanging="360"/>
+      </w:pPr>
+    </w:lvl>
+    <w:lvl w:ilvl="8" w:tplc="0809001B" w:tentative="1">
+      <w:start w:val="1"/>
+      <w:numFmt w:val="lowerRoman"/>
+      <w:lvlText w:val="%9."/>
+      <w:lvlJc w:val="right"/>
+      <w:pPr>
+        <w:ind w:left="6480" w:hanging="180"/>
+      </w:pPr>
+    </w:lvl>
+  </w:abstractNum>
+  <w:num w:numId="1">
     <w:abstractNumId w:val="4"/>
   </w:num>
-  <w:num w:numId="2" w16cid:durableId="1897280927">
+  <w:num w:numId="2">
     <w:abstractNumId w:val="0"/>
   </w:num>
-  <w:num w:numId="3" w16cid:durableId="1361129142">
+  <w:num w:numId="3">
     <w:abstractNumId w:val="3"/>
   </w:num>
-  <w:num w:numId="4" w16cid:durableId="864370646">
+  <w:num w:numId="4">
     <w:abstractNumId w:val="1"/>
   </w:num>
-  <w:num w:numId="5" w16cid:durableId="333655481">
+  <w:num w:numId="5">
     <w:abstractNumId w:val="2"/>
   </w:num>
-  <w:num w:numId="6" w16cid:durableId="454639227">
+  <w:num w:numId="6">
     <w:abstractNumId w:val="5"/>
+  </w:num>
+  <w:num w:numId="7">
+    <w:abstractNumId w:val="6"/>
   </w:num>
 </w:numbering>
 </file>
 
 <file path=word/styles.xml><?xml version="1.0" encoding="utf-8"?>
-<w:styles xmlns:mc="http://schemas.openxmlformats.org/markup-compatibility/2006" xmlns:r="http://schemas.openxmlformats.org/officeDocument/2006/relationships" xmlns:w="http://schemas.openxmlformats.org/wordprocessingml/2006/main" xmlns:w14="http://schemas.microsoft.com/office/word/2010/wordml" xmlns:w15="http://schemas.microsoft.com/office/word/2012/wordml" xmlns:w16cex="http://schemas.microsoft.com/office/word/2018/wordml/cex" xmlns:w16cid="http://schemas.microsoft.com/office/word/2016/wordml/cid" xmlns:w16="http://schemas.microsoft.com/office/word/2018/wordml" xmlns:w16du="http://schemas.microsoft.com/office/word/2023/wordml/word16du" xmlns:w16sdtdh="http://schemas.microsoft.com/office/word/2020/wordml/sdtdatahash" xmlns:w16sdtfl="http://schemas.microsoft.com/office/word/2024/wordml/sdtformatlock" xmlns:w16se="http://schemas.microsoft.com/office/word/2015/wordml/symex" mc:Ignorable="w14 w15 w16se w16cid w16 w16cex w16sdtdh w16sdtfl w16du">
+<w:styles xmlns:mc="http://schemas.openxmlformats.org/markup-compatibility/2006" xmlns:r="http://schemas.openxmlformats.org/officeDocument/2006/relationships" xmlns:w="http://schemas.openxmlformats.org/wordprocessingml/2006/main" xmlns:w14="http://schemas.microsoft.com/office/word/2010/wordml" xmlns:w15="http://schemas.microsoft.com/office/word/2012/wordml" xmlns:w16se="http://schemas.microsoft.com/office/word/2015/wordml/symex" mc:Ignorable="w14 w15 w16se">
   <w:docDefaults>
     <w:rPrDefault>
       <w:rPr>
@@ -1357,7 +1734,7 @@
       </w:pPr>
     </w:pPrDefault>
   </w:docDefaults>
-  <w:latentStyles w:defLockedState="0" w:defUIPriority="99" w:defSemiHidden="0" w:defUnhideWhenUsed="0" w:defQFormat="0" w:count="376">
+  <w:latentStyles w:defLockedState="0" w:defUIPriority="99" w:defSemiHidden="0" w:defUnhideWhenUsed="0" w:defQFormat="0" w:count="371">
     <w:lsdException w:name="Normal" w:uiPriority="0" w:qFormat="1"/>
     <w:lsdException w:name="heading 1" w:uiPriority="9" w:qFormat="1"/>
     <w:lsdException w:name="heading 2" w:semiHidden="1" w:uiPriority="9" w:unhideWhenUsed="1" w:qFormat="1"/>
@@ -1729,11 +2106,6 @@
     <w:lsdException w:name="List Table 5 Dark Accent 6" w:uiPriority="50"/>
     <w:lsdException w:name="List Table 6 Colorful Accent 6" w:uiPriority="51"/>
     <w:lsdException w:name="List Table 7 Colorful Accent 6" w:uiPriority="52"/>
-    <w:lsdException w:name="Mention" w:semiHidden="1" w:unhideWhenUsed="1"/>
-    <w:lsdException w:name="Smart Hyperlink" w:semiHidden="1" w:unhideWhenUsed="1"/>
-    <w:lsdException w:name="Hashtag" w:semiHidden="1" w:unhideWhenUsed="1"/>
-    <w:lsdException w:name="Unresolved Mention" w:semiHidden="1" w:unhideWhenUsed="1"/>
-    <w:lsdException w:name="Smart Link" w:semiHidden="1" w:unhideWhenUsed="1"/>
   </w:latentStyles>
   <w:style w:type="paragraph" w:default="1" w:styleId="Normal">
     <w:name w:val="Normal"/>

</xml_diff>

<commit_message>
updated by bonheur and claudine
</commit_message>
<xml_diff>
--- a/vc_exercise.docx
+++ b/vc_exercise.docx
@@ -366,10 +366,13 @@
       </w:r>
       <w:r>
         <w:rPr>
+          <w:color w:val="FF0000"/>
           <w:highlight w:val="yellow"/>
         </w:rPr>
         <w:t>b) The current branch and changes</w:t>
       </w:r>
+      <w:bookmarkStart w:id="0" w:name="_GoBack"/>
+      <w:bookmarkEnd w:id="0"/>
       <w:r>
         <w:br/>
       </w:r>
@@ -874,8 +877,6 @@
         </w:rPr>
         <w:t>= true</w:t>
       </w:r>
-      <w:bookmarkStart w:id="0" w:name="_GoBack"/>
-      <w:bookmarkEnd w:id="0"/>
     </w:p>
     <w:p>
       <w:pPr>

</xml_diff>